<commit_message>
Added Web UI description
</commit_message>
<xml_diff>
--- a/documentation/ChecklistExecutionAssistant.docx
+++ b/documentation/ChecklistExecutionAssistant.docx
@@ -1,6 +1,6 @@
 
 <file path=word/document.xml><?xml version="1.0" encoding="utf-8"?>
-<w:document xmlns:wpc="http://schemas.microsoft.com/office/word/2010/wordprocessingCanvas" xmlns:cx="http://schemas.microsoft.com/office/drawing/2014/chartex" xmlns:cx1="http://schemas.microsoft.com/office/drawing/2015/9/8/chartex" xmlns:cx2="http://schemas.microsoft.com/office/drawing/2015/10/21/chartex" xmlns:cx3="http://schemas.microsoft.com/office/drawing/2016/5/9/chartex" xmlns:cx4="http://schemas.microsoft.com/office/drawing/2016/5/10/chartex" xmlns:cx5="http://schemas.microsoft.com/office/drawing/2016/5/11/chartex" xmlns:cx6="http://schemas.microsoft.com/office/drawing/2016/5/12/chartex" xmlns:cx7="http://schemas.microsoft.com/office/drawing/2016/5/13/chartex" xmlns:cx8="http://schemas.microsoft.com/office/drawing/2016/5/14/chartex" xmlns:mc="http://schemas.openxmlformats.org/markup-compatibility/2006" xmlns:aink="http://schemas.microsoft.com/office/drawing/2016/ink" xmlns:am3d="http://schemas.microsoft.com/office/drawing/2017/model3d" xmlns:o="urn:schemas-microsoft-com:office:office" xmlns:r="http://schemas.openxmlformats.org/officeDocument/2006/relationships" xmlns:m="http://schemas.openxmlformats.org/officeDocument/2006/math" xmlns:v="urn:schemas-microsoft-com:vml" xmlns:wp14="http://schemas.microsoft.com/office/word/2010/wordprocessingDrawing" xmlns:wp="http://schemas.openxmlformats.org/drawingml/2006/wordprocessingDrawing" xmlns:w10="urn:schemas-microsoft-com:office:word" xmlns:w="http://schemas.openxmlformats.org/wordprocessingml/2006/main" xmlns:w14="http://schemas.microsoft.com/office/word/2010/wordml" xmlns:w15="http://schemas.microsoft.com/office/word/2012/wordml" xmlns:w16cid="http://schemas.microsoft.com/office/word/2016/wordml/cid" xmlns:w16se="http://schemas.microsoft.com/office/word/2015/wordml/symex" xmlns:wpg="http://schemas.microsoft.com/office/word/2010/wordprocessingGroup" xmlns:wpi="http://schemas.microsoft.com/office/word/2010/wordprocessingInk" xmlns:wne="http://schemas.microsoft.com/office/word/2006/wordml" xmlns:wps="http://schemas.microsoft.com/office/word/2010/wordprocessingShape" mc:Ignorable="w14 w15 w16se w16cid wp14">
+<w:document xmlns:wpc="http://schemas.microsoft.com/office/word/2010/wordprocessingCanvas" xmlns:cx="http://schemas.microsoft.com/office/drawing/2014/chartex" xmlns:cx1="http://schemas.microsoft.com/office/drawing/2015/9/8/chartex" xmlns:cx2="http://schemas.microsoft.com/office/drawing/2015/10/21/chartex" xmlns:cx3="http://schemas.microsoft.com/office/drawing/2016/5/9/chartex" xmlns:cx4="http://schemas.microsoft.com/office/drawing/2016/5/10/chartex" xmlns:cx5="http://schemas.microsoft.com/office/drawing/2016/5/11/chartex" xmlns:mc="http://schemas.openxmlformats.org/markup-compatibility/2006" xmlns:o="urn:schemas-microsoft-com:office:office" xmlns:r="http://schemas.openxmlformats.org/officeDocument/2006/relationships" xmlns:m="http://schemas.openxmlformats.org/officeDocument/2006/math" xmlns:v="urn:schemas-microsoft-com:vml" xmlns:wp14="http://schemas.microsoft.com/office/word/2010/wordprocessingDrawing" xmlns:wp="http://schemas.openxmlformats.org/drawingml/2006/wordprocessingDrawing" xmlns:w10="urn:schemas-microsoft-com:office:word" xmlns:w="http://schemas.openxmlformats.org/wordprocessingml/2006/main" xmlns:w14="http://schemas.microsoft.com/office/word/2010/wordml" xmlns:w15="http://schemas.microsoft.com/office/word/2012/wordml" xmlns:w16se="http://schemas.microsoft.com/office/word/2015/wordml/symex" xmlns:wpg="http://schemas.microsoft.com/office/word/2010/wordprocessingGroup" xmlns:wpi="http://schemas.microsoft.com/office/word/2010/wordprocessingInk" xmlns:wne="http://schemas.microsoft.com/office/word/2006/wordml" xmlns:wps="http://schemas.microsoft.com/office/word/2010/wordprocessingShape" mc:Ignorable="w14 w15 w16se wp14">
   <w:body>
     <w:p>
       <w:pPr>
@@ -2699,7 +2699,44 @@
       <w:pPr>
         <w:pStyle w:val="NormalWeb"/>
         <w:spacing w:before="240" w:beforeAutospacing="0" w:after="240" w:afterAutospacing="0" w:line="360" w:lineRule="atLeast"/>
-        <w:jc w:val="both"/>
+        <w:rPr>
+          <w:rFonts w:asciiTheme="minorHAnsi" w:hAnsiTheme="minorHAnsi" w:cstheme="minorHAnsi"/>
+          <w:color w:val="000000"/>
+        </w:rPr>
+      </w:pPr>
+      <w:r>
+        <w:rPr>
+          <w:rFonts w:asciiTheme="minorHAnsi" w:hAnsiTheme="minorHAnsi" w:cstheme="minorHAnsi"/>
+          <w:color w:val="000000"/>
+        </w:rPr>
+        <w:t>Web page GUI simulates a</w:t>
+      </w:r>
+      <w:r>
+        <w:rPr>
+          <w:rFonts w:asciiTheme="minorHAnsi" w:hAnsiTheme="minorHAnsi" w:cstheme="minorHAnsi"/>
+          <w:color w:val="000000"/>
+        </w:rPr>
+        <w:t xml:space="preserve">irplane avionics system that is </w:t>
+      </w:r>
+      <w:r>
+        <w:rPr>
+          <w:rFonts w:asciiTheme="minorHAnsi" w:hAnsiTheme="minorHAnsi" w:cstheme="minorHAnsi"/>
+          <w:color w:val="000000"/>
+        </w:rPr>
+        <w:t>able to display checklists an</w:t>
+      </w:r>
+      <w:r>
+        <w:rPr>
+          <w:rFonts w:asciiTheme="minorHAnsi" w:hAnsiTheme="minorHAnsi" w:cstheme="minorHAnsi"/>
+          <w:color w:val="000000"/>
+        </w:rPr>
+        <w:t>d their execution to the pilot.</w:t>
+      </w:r>
+    </w:p>
+    <w:p>
+      <w:pPr>
+        <w:pStyle w:val="NormalWeb"/>
+        <w:spacing w:before="240" w:beforeAutospacing="0" w:after="240" w:afterAutospacing="0" w:line="360" w:lineRule="atLeast"/>
         <w:rPr>
           <w:rFonts w:asciiTheme="minorHAnsi" w:hAnsiTheme="minorHAnsi" w:cstheme="minorHAnsi"/>
           <w:color w:val="000000"/>
@@ -2707,6 +2744,533 @@
       </w:pPr>
       <w:bookmarkStart w:id="0" w:name="_GoBack"/>
       <w:bookmarkEnd w:id="0"/>
+      <w:r>
+        <w:rPr>
+          <w:rFonts w:asciiTheme="minorHAnsi" w:hAnsiTheme="minorHAnsi" w:cstheme="minorHAnsi"/>
+          <w:color w:val="000000"/>
+        </w:rPr>
+        <w:lastRenderedPageBreak/>
+        <w:t>Web page is</w:t>
+      </w:r>
+      <w:r>
+        <w:rPr>
+          <w:rFonts w:asciiTheme="minorHAnsi" w:hAnsiTheme="minorHAnsi" w:cstheme="minorHAnsi"/>
+          <w:color w:val="000000"/>
+        </w:rPr>
+        <w:t xml:space="preserve"> opened in web browser </w:t>
+      </w:r>
+      <w:r>
+        <w:rPr>
+          <w:rFonts w:asciiTheme="minorHAnsi" w:hAnsiTheme="minorHAnsi" w:cstheme="minorHAnsi"/>
+          <w:color w:val="000000"/>
+        </w:rPr>
+        <w:t>using</w:t>
+      </w:r>
+      <w:r>
+        <w:rPr>
+          <w:rFonts w:asciiTheme="minorHAnsi" w:hAnsiTheme="minorHAnsi" w:cstheme="minorHAnsi"/>
+          <w:color w:val="000000"/>
+        </w:rPr>
+        <w:t xml:space="preserve"> URL </w:t>
+      </w:r>
+      <w:hyperlink r:id="rId16" w:history="1">
+        <w:r>
+          <w:rPr>
+            <w:rStyle w:val="Hyperlink"/>
+            <w:rFonts w:asciiTheme="minorHAnsi" w:hAnsiTheme="minorHAnsi" w:cstheme="minorHAnsi"/>
+          </w:rPr>
+          <w:t>http://localhost:5000/</w:t>
+        </w:r>
+      </w:hyperlink>
+      <w:r>
+        <w:rPr>
+          <w:rFonts w:asciiTheme="minorHAnsi" w:hAnsiTheme="minorHAnsi" w:cstheme="minorHAnsi"/>
+          <w:color w:val="000000"/>
+        </w:rPr>
+        <w:t xml:space="preserve">. When page loads, it fetches all checklists from backend using AJAX call to </w:t>
+      </w:r>
+      <w:hyperlink r:id="rId17" w:history="1">
+        <w:r>
+          <w:rPr>
+            <w:rStyle w:val="Hyperlink"/>
+            <w:rFonts w:asciiTheme="minorHAnsi" w:hAnsiTheme="minorHAnsi" w:cstheme="minorHAnsi"/>
+          </w:rPr>
+          <w:t>http://localhost:5000/api/all</w:t>
+        </w:r>
+      </w:hyperlink>
+      <w:r>
+        <w:rPr>
+          <w:rFonts w:asciiTheme="minorHAnsi" w:hAnsiTheme="minorHAnsi" w:cstheme="minorHAnsi"/>
+          <w:color w:val="000000"/>
+        </w:rPr>
+        <w:t xml:space="preserve">. Checklists names are shown in the left menu grouped into </w:t>
+      </w:r>
+      <w:r>
+        <w:rPr>
+          <w:rFonts w:asciiTheme="minorHAnsi" w:hAnsiTheme="minorHAnsi" w:cstheme="minorHAnsi"/>
+          <w:color w:val="000000"/>
+        </w:rPr>
+        <w:t xml:space="preserve">two groups : </w:t>
+      </w:r>
+      <w:r>
+        <w:rPr>
+          <w:rFonts w:asciiTheme="minorHAnsi" w:hAnsiTheme="minorHAnsi" w:cstheme="minorHAnsi"/>
+          <w:color w:val="000000"/>
+        </w:rPr>
+        <w:t>“Standard Checklists” and “Emergency Checklists”. E</w:t>
+      </w:r>
+      <w:r>
+        <w:rPr>
+          <w:rFonts w:asciiTheme="minorHAnsi" w:hAnsiTheme="minorHAnsi" w:cstheme="minorHAnsi"/>
+          <w:color w:val="000000"/>
+        </w:rPr>
+        <w:t xml:space="preserve">ach checklist item is clickable and on click, it displays checklist items </w:t>
+      </w:r>
+      <w:r>
+        <w:rPr>
+          <w:rFonts w:asciiTheme="minorHAnsi" w:hAnsiTheme="minorHAnsi" w:cstheme="minorHAnsi"/>
+          <w:color w:val="000000"/>
+        </w:rPr>
+        <w:t>in the center part of the page</w:t>
+      </w:r>
+      <w:r>
+        <w:rPr>
+          <w:rFonts w:asciiTheme="minorHAnsi" w:hAnsiTheme="minorHAnsi" w:cstheme="minorHAnsi"/>
+          <w:color w:val="000000"/>
+        </w:rPr>
+        <w:t>.</w:t>
+      </w:r>
+    </w:p>
+    <w:p>
+      <w:pPr>
+        <w:pStyle w:val="NormalWeb"/>
+        <w:spacing w:before="240" w:beforeAutospacing="0" w:after="240" w:afterAutospacing="0" w:line="360" w:lineRule="atLeast"/>
+        <w:rPr>
+          <w:rFonts w:asciiTheme="minorHAnsi" w:hAnsiTheme="minorHAnsi" w:cstheme="minorHAnsi"/>
+          <w:color w:val="000000"/>
+        </w:rPr>
+      </w:pPr>
+      <w:r>
+        <w:rPr>
+          <w:rFonts w:asciiTheme="minorHAnsi" w:hAnsiTheme="minorHAnsi" w:cstheme="minorHAnsi"/>
+          <w:color w:val="000000"/>
+        </w:rPr>
+        <w:t xml:space="preserve">Web page </w:t>
+      </w:r>
+      <w:r>
+        <w:rPr>
+          <w:rFonts w:asciiTheme="minorHAnsi" w:hAnsiTheme="minorHAnsi" w:cstheme="minorHAnsi"/>
+          <w:color w:val="000000"/>
+        </w:rPr>
+        <w:t xml:space="preserve">also </w:t>
+      </w:r>
+      <w:r>
+        <w:rPr>
+          <w:rFonts w:asciiTheme="minorHAnsi" w:hAnsiTheme="minorHAnsi" w:cstheme="minorHAnsi"/>
+          <w:color w:val="000000"/>
+        </w:rPr>
+        <w:t>opens a websocket to the backend</w:t>
+      </w:r>
+      <w:r>
+        <w:rPr>
+          <w:rFonts w:asciiTheme="minorHAnsi" w:hAnsiTheme="minorHAnsi" w:cstheme="minorHAnsi"/>
+          <w:color w:val="000000"/>
+        </w:rPr>
+        <w:t xml:space="preserve"> server</w:t>
+      </w:r>
+      <w:r>
+        <w:rPr>
+          <w:rFonts w:asciiTheme="minorHAnsi" w:hAnsiTheme="minorHAnsi" w:cstheme="minorHAnsi"/>
+          <w:color w:val="000000"/>
+        </w:rPr>
+        <w:t xml:space="preserve"> through which it receives updates of the state of the Checklist state machine. The message sent via web socket from backend to web page is a JSON message and it can be one of the two types:</w:t>
+      </w:r>
+    </w:p>
+    <w:p>
+      <w:pPr>
+        <w:pStyle w:val="NormalWeb"/>
+        <w:numPr>
+          <w:ilvl w:val="0"/>
+          <w:numId w:val="10"/>
+        </w:numPr>
+        <w:spacing w:before="240" w:beforeAutospacing="0" w:after="240" w:afterAutospacing="0" w:line="360" w:lineRule="atLeast"/>
+        <w:rPr>
+          <w:rFonts w:asciiTheme="minorHAnsi" w:hAnsiTheme="minorHAnsi" w:cstheme="minorHAnsi"/>
+          <w:color w:val="000000"/>
+        </w:rPr>
+      </w:pPr>
+      <w:r>
+        <w:rPr>
+          <w:rFonts w:asciiTheme="minorHAnsi" w:hAnsiTheme="minorHAnsi" w:cstheme="minorHAnsi"/>
+          <w:color w:val="000000"/>
+        </w:rPr>
+        <w:t>{"listid": &lt;checklist_id&gt;}</w:t>
+      </w:r>
+      <w:r>
+        <w:rPr>
+          <w:rFonts w:asciiTheme="minorHAnsi" w:hAnsiTheme="minorHAnsi" w:cstheme="minorHAnsi"/>
+          <w:color w:val="000000"/>
+        </w:rPr>
+        <w:t xml:space="preserve"> – indicates the ID of the checklist user wants to open. Web page find</w:t>
+      </w:r>
+      <w:r>
+        <w:rPr>
+          <w:rFonts w:asciiTheme="minorHAnsi" w:hAnsiTheme="minorHAnsi" w:cstheme="minorHAnsi"/>
+          <w:color w:val="000000"/>
+        </w:rPr>
+        <w:t>s</w:t>
+      </w:r>
+      <w:r>
+        <w:rPr>
+          <w:rFonts w:asciiTheme="minorHAnsi" w:hAnsiTheme="minorHAnsi" w:cstheme="minorHAnsi"/>
+          <w:color w:val="000000"/>
+        </w:rPr>
+        <w:t xml:space="preserve"> the checklist and shows its items similarly to when user manually clicks on a checklist name.</w:t>
+      </w:r>
+    </w:p>
+    <w:p>
+      <w:pPr>
+        <w:pStyle w:val="NormalWeb"/>
+        <w:numPr>
+          <w:ilvl w:val="0"/>
+          <w:numId w:val="10"/>
+        </w:numPr>
+        <w:spacing w:before="240" w:beforeAutospacing="0" w:after="0" w:afterAutospacing="0" w:line="360" w:lineRule="atLeast"/>
+        <w:rPr>
+          <w:rFonts w:asciiTheme="minorHAnsi" w:hAnsiTheme="minorHAnsi" w:cstheme="minorHAnsi"/>
+          <w:color w:val="000000"/>
+        </w:rPr>
+      </w:pPr>
+      <w:r>
+        <w:rPr>
+          <w:rFonts w:asciiTheme="minorHAnsi" w:hAnsiTheme="minorHAnsi" w:cstheme="minorHAnsi"/>
+          <w:color w:val="000000"/>
+        </w:rPr>
+        <w:t>{"itemid": &lt;checklist_item_id</w:t>
+      </w:r>
+      <w:r>
+        <w:rPr>
+          <w:rFonts w:asciiTheme="minorHAnsi" w:hAnsiTheme="minorHAnsi" w:cstheme="minorHAnsi"/>
+          <w:color w:val="000000"/>
+        </w:rPr>
+        <w:t>_or_status</w:t>
+      </w:r>
+      <w:r>
+        <w:rPr>
+          <w:rFonts w:asciiTheme="minorHAnsi" w:hAnsiTheme="minorHAnsi" w:cstheme="minorHAnsi"/>
+          <w:color w:val="000000"/>
+        </w:rPr>
+        <w:t>&gt;}</w:t>
+      </w:r>
+      <w:r>
+        <w:rPr>
+          <w:rFonts w:asciiTheme="minorHAnsi" w:hAnsiTheme="minorHAnsi" w:cstheme="minorHAnsi"/>
+          <w:color w:val="000000"/>
+        </w:rPr>
+        <w:t xml:space="preserve"> – indicates execution state of the current checklist item</w:t>
+      </w:r>
+      <w:r>
+        <w:rPr>
+          <w:rFonts w:asciiTheme="minorHAnsi" w:hAnsiTheme="minorHAnsi" w:cstheme="minorHAnsi"/>
+          <w:color w:val="000000"/>
+        </w:rPr>
+        <w:t>:</w:t>
+      </w:r>
+    </w:p>
+    <w:p>
+      <w:pPr>
+        <w:pStyle w:val="NormalWeb"/>
+        <w:numPr>
+          <w:ilvl w:val="1"/>
+          <w:numId w:val="10"/>
+        </w:numPr>
+        <w:spacing w:before="240" w:beforeAutospacing="0" w:after="0" w:afterAutospacing="0" w:line="360" w:lineRule="atLeast"/>
+        <w:rPr>
+          <w:rFonts w:asciiTheme="minorHAnsi" w:hAnsiTheme="minorHAnsi" w:cstheme="minorHAnsi"/>
+          <w:color w:val="000000"/>
+        </w:rPr>
+      </w:pPr>
+      <w:r>
+        <w:rPr>
+          <w:rFonts w:asciiTheme="minorHAnsi" w:hAnsiTheme="minorHAnsi" w:cstheme="minorHAnsi"/>
+          <w:color w:val="000000"/>
+        </w:rPr>
+        <w:t xml:space="preserve">When </w:t>
+      </w:r>
+      <w:r>
+        <w:rPr>
+          <w:rFonts w:asciiTheme="minorHAnsi" w:hAnsiTheme="minorHAnsi" w:cstheme="minorHAnsi"/>
+          <w:color w:val="000000"/>
+        </w:rPr>
+        <w:t>&lt;checklist_item_id</w:t>
+      </w:r>
+      <w:r>
+        <w:rPr>
+          <w:rFonts w:asciiTheme="minorHAnsi" w:hAnsiTheme="minorHAnsi" w:cstheme="minorHAnsi"/>
+          <w:color w:val="000000"/>
+        </w:rPr>
+        <w:t xml:space="preserve">&gt; is received it means the current </w:t>
+      </w:r>
+      <w:r>
+        <w:rPr>
+          <w:rFonts w:asciiTheme="minorHAnsi" w:hAnsiTheme="minorHAnsi" w:cstheme="minorHAnsi"/>
+          <w:color w:val="000000"/>
+        </w:rPr>
+        <w:t xml:space="preserve">item </w:t>
+      </w:r>
+      <w:r>
+        <w:rPr>
+          <w:rFonts w:asciiTheme="minorHAnsi" w:hAnsiTheme="minorHAnsi" w:cstheme="minorHAnsi"/>
+          <w:color w:val="000000"/>
+        </w:rPr>
+        <w:t>has been checked and successfully verified if the item is automatically verifiable and it changes background to green. The received ID is the ID of the next item.</w:t>
+      </w:r>
+    </w:p>
+    <w:p>
+      <w:pPr>
+        <w:pStyle w:val="NormalWeb"/>
+        <w:numPr>
+          <w:ilvl w:val="1"/>
+          <w:numId w:val="10"/>
+        </w:numPr>
+        <w:spacing w:before="0" w:beforeAutospacing="0" w:after="0" w:afterAutospacing="0" w:line="360" w:lineRule="atLeast"/>
+        <w:rPr>
+          <w:rFonts w:asciiTheme="minorHAnsi" w:hAnsiTheme="minorHAnsi" w:cstheme="minorHAnsi"/>
+          <w:color w:val="000000"/>
+        </w:rPr>
+      </w:pPr>
+      <w:r>
+        <w:rPr>
+          <w:rFonts w:asciiTheme="minorHAnsi" w:hAnsiTheme="minorHAnsi" w:cstheme="minorHAnsi"/>
+          <w:color w:val="000000"/>
+        </w:rPr>
+        <w:t>When “fail” is received it means that the current item has been checked but it failed to be verified and color of its text is changed to red</w:t>
+      </w:r>
+    </w:p>
+    <w:p>
+      <w:pPr>
+        <w:pStyle w:val="NormalWeb"/>
+        <w:numPr>
+          <w:ilvl w:val="1"/>
+          <w:numId w:val="10"/>
+        </w:numPr>
+        <w:spacing w:before="240" w:beforeAutospacing="0" w:after="240" w:afterAutospacing="0" w:line="360" w:lineRule="atLeast"/>
+        <w:rPr>
+          <w:rFonts w:asciiTheme="minorHAnsi" w:hAnsiTheme="minorHAnsi" w:cstheme="minorHAnsi"/>
+          <w:color w:val="000000"/>
+        </w:rPr>
+      </w:pPr>
+      <w:r>
+        <w:rPr>
+          <w:rFonts w:asciiTheme="minorHAnsi" w:hAnsiTheme="minorHAnsi" w:cstheme="minorHAnsi"/>
+          <w:color w:val="000000"/>
+        </w:rPr>
+        <w:t>When “done” is received it means that the current item has been checked and successfully verified if the item is automatically verifiable and it changes background to green</w:t>
+      </w:r>
+    </w:p>
+    <w:p>
+      <w:pPr>
+        <w:pStyle w:val="NormalWeb"/>
+        <w:spacing w:before="240" w:beforeAutospacing="0" w:after="240" w:afterAutospacing="0" w:line="360" w:lineRule="atLeast"/>
+        <w:jc w:val="both"/>
+        <w:rPr>
+          <w:rFonts w:asciiTheme="minorHAnsi" w:hAnsiTheme="minorHAnsi" w:cstheme="minorHAnsi"/>
+          <w:color w:val="000000"/>
+        </w:rPr>
+      </w:pPr>
+      <w:r>
+        <w:rPr>
+          <w:rFonts w:asciiTheme="minorHAnsi" w:hAnsiTheme="minorHAnsi" w:cstheme="minorHAnsi"/>
+          <w:color w:val="000000"/>
+        </w:rPr>
+        <w:t>Web page also can also simulate user voice input and system automatic verification input:</w:t>
+      </w:r>
+    </w:p>
+    <w:p>
+      <w:pPr>
+        <w:pStyle w:val="NormalWeb"/>
+        <w:numPr>
+          <w:ilvl w:val="0"/>
+          <w:numId w:val="11"/>
+        </w:numPr>
+        <w:spacing w:before="240" w:beforeAutospacing="0" w:after="240" w:afterAutospacing="0" w:line="360" w:lineRule="atLeast"/>
+        <w:jc w:val="both"/>
+        <w:rPr>
+          <w:rFonts w:asciiTheme="minorHAnsi" w:hAnsiTheme="minorHAnsi" w:cstheme="minorHAnsi"/>
+          <w:color w:val="000000"/>
+        </w:rPr>
+      </w:pPr>
+      <w:r>
+        <w:rPr>
+          <w:rFonts w:asciiTheme="minorHAnsi" w:hAnsiTheme="minorHAnsi" w:cstheme="minorHAnsi"/>
+          <w:color w:val="000000"/>
+        </w:rPr>
+        <w:t>Key press “</w:t>
+      </w:r>
+      <w:r>
+        <w:rPr>
+          <w:rFonts w:asciiTheme="minorHAnsi" w:hAnsiTheme="minorHAnsi" w:cstheme="minorHAnsi"/>
+          <w:color w:val="000000"/>
+        </w:rPr>
+        <w:t>w</w:t>
+      </w:r>
+      <w:r>
+        <w:rPr>
+          <w:rFonts w:asciiTheme="minorHAnsi" w:hAnsiTheme="minorHAnsi" w:cstheme="minorHAnsi"/>
+          <w:color w:val="000000"/>
+        </w:rPr>
+        <w:t xml:space="preserve">”: Simulates </w:t>
+      </w:r>
+      <w:r>
+        <w:rPr>
+          <w:rFonts w:asciiTheme="minorHAnsi" w:hAnsiTheme="minorHAnsi" w:cstheme="minorHAnsi"/>
+          <w:color w:val="000000"/>
+        </w:rPr>
+        <w:t>“Start Power Up” user voice command</w:t>
+      </w:r>
+    </w:p>
+    <w:p>
+      <w:pPr>
+        <w:pStyle w:val="NormalWeb"/>
+        <w:numPr>
+          <w:ilvl w:val="0"/>
+          <w:numId w:val="11"/>
+        </w:numPr>
+        <w:spacing w:before="240" w:beforeAutospacing="0" w:after="240" w:afterAutospacing="0" w:line="360" w:lineRule="atLeast"/>
+        <w:jc w:val="both"/>
+        <w:rPr>
+          <w:rFonts w:asciiTheme="minorHAnsi" w:hAnsiTheme="minorHAnsi" w:cstheme="minorHAnsi"/>
+          <w:color w:val="000000"/>
+        </w:rPr>
+      </w:pPr>
+      <w:r>
+        <w:rPr>
+          <w:rFonts w:asciiTheme="minorHAnsi" w:hAnsiTheme="minorHAnsi" w:cstheme="minorHAnsi"/>
+          <w:color w:val="000000"/>
+        </w:rPr>
+        <w:t>Key press “</w:t>
+      </w:r>
+      <w:r>
+        <w:rPr>
+          <w:rFonts w:asciiTheme="minorHAnsi" w:hAnsiTheme="minorHAnsi" w:cstheme="minorHAnsi"/>
+          <w:color w:val="000000"/>
+        </w:rPr>
+        <w:t>s</w:t>
+      </w:r>
+      <w:r>
+        <w:rPr>
+          <w:rFonts w:asciiTheme="minorHAnsi" w:hAnsiTheme="minorHAnsi" w:cstheme="minorHAnsi"/>
+          <w:color w:val="000000"/>
+        </w:rPr>
+        <w:t>”:</w:t>
+      </w:r>
+      <w:r>
+        <w:rPr>
+          <w:rFonts w:asciiTheme="minorHAnsi" w:hAnsiTheme="minorHAnsi" w:cstheme="minorHAnsi"/>
+          <w:color w:val="000000"/>
+        </w:rPr>
+        <w:t xml:space="preserve"> </w:t>
+      </w:r>
+      <w:r>
+        <w:rPr>
+          <w:rFonts w:asciiTheme="minorHAnsi" w:hAnsiTheme="minorHAnsi" w:cstheme="minorHAnsi"/>
+          <w:color w:val="000000"/>
+        </w:rPr>
+        <w:t>Simulates “Start Engine Failure” user voice command</w:t>
+      </w:r>
+    </w:p>
+    <w:p>
+      <w:pPr>
+        <w:pStyle w:val="NormalWeb"/>
+        <w:numPr>
+          <w:ilvl w:val="0"/>
+          <w:numId w:val="11"/>
+        </w:numPr>
+        <w:spacing w:before="240" w:beforeAutospacing="0" w:after="240" w:afterAutospacing="0" w:line="360" w:lineRule="atLeast"/>
+        <w:jc w:val="both"/>
+        <w:rPr>
+          <w:rFonts w:asciiTheme="minorHAnsi" w:hAnsiTheme="minorHAnsi" w:cstheme="minorHAnsi"/>
+          <w:color w:val="000000"/>
+        </w:rPr>
+      </w:pPr>
+      <w:r>
+        <w:rPr>
+          <w:rFonts w:asciiTheme="minorHAnsi" w:hAnsiTheme="minorHAnsi" w:cstheme="minorHAnsi"/>
+          <w:color w:val="000000"/>
+        </w:rPr>
+        <w:t>Key press “</w:t>
+      </w:r>
+      <w:r>
+        <w:rPr>
+          <w:rFonts w:asciiTheme="minorHAnsi" w:hAnsiTheme="minorHAnsi" w:cstheme="minorHAnsi"/>
+          <w:color w:val="000000"/>
+        </w:rPr>
+        <w:t>q</w:t>
+      </w:r>
+      <w:r>
+        <w:rPr>
+          <w:rFonts w:asciiTheme="minorHAnsi" w:hAnsiTheme="minorHAnsi" w:cstheme="minorHAnsi"/>
+          <w:color w:val="000000"/>
+        </w:rPr>
+        <w:t>”:</w:t>
+      </w:r>
+      <w:r>
+        <w:rPr>
+          <w:rFonts w:asciiTheme="minorHAnsi" w:hAnsiTheme="minorHAnsi" w:cstheme="minorHAnsi"/>
+          <w:color w:val="000000"/>
+        </w:rPr>
+        <w:t xml:space="preserve"> </w:t>
+      </w:r>
+      <w:r>
+        <w:rPr>
+          <w:rFonts w:asciiTheme="minorHAnsi" w:hAnsiTheme="minorHAnsi" w:cstheme="minorHAnsi"/>
+          <w:color w:val="000000"/>
+        </w:rPr>
+        <w:t>Simulates automatic system verification of the current item</w:t>
+      </w:r>
+    </w:p>
+    <w:p>
+      <w:pPr>
+        <w:pStyle w:val="NormalWeb"/>
+        <w:numPr>
+          <w:ilvl w:val="0"/>
+          <w:numId w:val="11"/>
+        </w:numPr>
+        <w:spacing w:before="240" w:beforeAutospacing="0" w:after="240" w:afterAutospacing="0" w:line="360" w:lineRule="atLeast"/>
+        <w:jc w:val="both"/>
+        <w:rPr>
+          <w:rFonts w:asciiTheme="minorHAnsi" w:hAnsiTheme="minorHAnsi" w:cstheme="minorHAnsi"/>
+          <w:color w:val="000000"/>
+        </w:rPr>
+      </w:pPr>
+      <w:r>
+        <w:rPr>
+          <w:rFonts w:asciiTheme="minorHAnsi" w:hAnsiTheme="minorHAnsi" w:cstheme="minorHAnsi"/>
+          <w:color w:val="000000"/>
+        </w:rPr>
+        <w:t>Key press “</w:t>
+      </w:r>
+      <w:r>
+        <w:rPr>
+          <w:rFonts w:asciiTheme="minorHAnsi" w:hAnsiTheme="minorHAnsi" w:cstheme="minorHAnsi"/>
+          <w:color w:val="000000"/>
+        </w:rPr>
+        <w:t>e</w:t>
+      </w:r>
+      <w:r>
+        <w:rPr>
+          <w:rFonts w:asciiTheme="minorHAnsi" w:hAnsiTheme="minorHAnsi" w:cstheme="minorHAnsi"/>
+          <w:color w:val="000000"/>
+        </w:rPr>
+        <w:t>”:</w:t>
+      </w:r>
+      <w:r>
+        <w:rPr>
+          <w:rFonts w:asciiTheme="minorHAnsi" w:hAnsiTheme="minorHAnsi" w:cstheme="minorHAnsi"/>
+          <w:color w:val="000000"/>
+        </w:rPr>
+        <w:t xml:space="preserve"> Simulates “Check” user voice command</w:t>
+      </w:r>
     </w:p>
     <w:sectPr>
       <w:pgSz w:w="12240" w:h="15840"/>
@@ -2719,7 +3283,7 @@
 </file>
 
 <file path=word/endnotes.xml><?xml version="1.0" encoding="utf-8"?>
-<w:endnotes xmlns:wpc="http://schemas.microsoft.com/office/word/2010/wordprocessingCanvas" xmlns:cx="http://schemas.microsoft.com/office/drawing/2014/chartex" xmlns:cx1="http://schemas.microsoft.com/office/drawing/2015/9/8/chartex" xmlns:cx2="http://schemas.microsoft.com/office/drawing/2015/10/21/chartex" xmlns:cx3="http://schemas.microsoft.com/office/drawing/2016/5/9/chartex" xmlns:cx4="http://schemas.microsoft.com/office/drawing/2016/5/10/chartex" xmlns:cx5="http://schemas.microsoft.com/office/drawing/2016/5/11/chartex" xmlns:cx6="http://schemas.microsoft.com/office/drawing/2016/5/12/chartex" xmlns:cx7="http://schemas.microsoft.com/office/drawing/2016/5/13/chartex" xmlns:cx8="http://schemas.microsoft.com/office/drawing/2016/5/14/chartex" xmlns:mc="http://schemas.openxmlformats.org/markup-compatibility/2006" xmlns:aink="http://schemas.microsoft.com/office/drawing/2016/ink" xmlns:am3d="http://schemas.microsoft.com/office/drawing/2017/model3d" xmlns:o="urn:schemas-microsoft-com:office:office" xmlns:r="http://schemas.openxmlformats.org/officeDocument/2006/relationships" xmlns:m="http://schemas.openxmlformats.org/officeDocument/2006/math" xmlns:v="urn:schemas-microsoft-com:vml" xmlns:wp14="http://schemas.microsoft.com/office/word/2010/wordprocessingDrawing" xmlns:wp="http://schemas.openxmlformats.org/drawingml/2006/wordprocessingDrawing" xmlns:w10="urn:schemas-microsoft-com:office:word" xmlns:w="http://schemas.openxmlformats.org/wordprocessingml/2006/main" xmlns:w14="http://schemas.microsoft.com/office/word/2010/wordml" xmlns:w15="http://schemas.microsoft.com/office/word/2012/wordml" xmlns:w16cid="http://schemas.microsoft.com/office/word/2016/wordml/cid" xmlns:w16se="http://schemas.microsoft.com/office/word/2015/wordml/symex" xmlns:wpg="http://schemas.microsoft.com/office/word/2010/wordprocessingGroup" xmlns:wpi="http://schemas.microsoft.com/office/word/2010/wordprocessingInk" xmlns:wne="http://schemas.microsoft.com/office/word/2006/wordml" xmlns:wps="http://schemas.microsoft.com/office/word/2010/wordprocessingShape" mc:Ignorable="w14 w15 w16se w16cid wp14">
+<w:endnotes xmlns:wpc="http://schemas.microsoft.com/office/word/2010/wordprocessingCanvas" xmlns:cx="http://schemas.microsoft.com/office/drawing/2014/chartex" xmlns:cx1="http://schemas.microsoft.com/office/drawing/2015/9/8/chartex" xmlns:cx2="http://schemas.microsoft.com/office/drawing/2015/10/21/chartex" xmlns:cx3="http://schemas.microsoft.com/office/drawing/2016/5/9/chartex" xmlns:cx4="http://schemas.microsoft.com/office/drawing/2016/5/10/chartex" xmlns:cx5="http://schemas.microsoft.com/office/drawing/2016/5/11/chartex" xmlns:mc="http://schemas.openxmlformats.org/markup-compatibility/2006" xmlns:o="urn:schemas-microsoft-com:office:office" xmlns:r="http://schemas.openxmlformats.org/officeDocument/2006/relationships" xmlns:m="http://schemas.openxmlformats.org/officeDocument/2006/math" xmlns:v="urn:schemas-microsoft-com:vml" xmlns:wp14="http://schemas.microsoft.com/office/word/2010/wordprocessingDrawing" xmlns:wp="http://schemas.openxmlformats.org/drawingml/2006/wordprocessingDrawing" xmlns:w10="urn:schemas-microsoft-com:office:word" xmlns:w="http://schemas.openxmlformats.org/wordprocessingml/2006/main" xmlns:w14="http://schemas.microsoft.com/office/word/2010/wordml" xmlns:w15="http://schemas.microsoft.com/office/word/2012/wordml" xmlns:w16se="http://schemas.microsoft.com/office/word/2015/wordml/symex" xmlns:wpg="http://schemas.microsoft.com/office/word/2010/wordprocessingGroup" xmlns:wpi="http://schemas.microsoft.com/office/word/2010/wordprocessingInk" xmlns:wne="http://schemas.microsoft.com/office/word/2006/wordml" xmlns:wps="http://schemas.microsoft.com/office/word/2010/wordprocessingShape" mc:Ignorable="w14 w15 w16se wp14">
   <w:endnote w:type="separator" w:id="-1">
     <w:p>
       <w:pPr>
@@ -2744,7 +3308,7 @@
 </file>
 
 <file path=word/footnotes.xml><?xml version="1.0" encoding="utf-8"?>
-<w:footnotes xmlns:wpc="http://schemas.microsoft.com/office/word/2010/wordprocessingCanvas" xmlns:cx="http://schemas.microsoft.com/office/drawing/2014/chartex" xmlns:cx1="http://schemas.microsoft.com/office/drawing/2015/9/8/chartex" xmlns:cx2="http://schemas.microsoft.com/office/drawing/2015/10/21/chartex" xmlns:cx3="http://schemas.microsoft.com/office/drawing/2016/5/9/chartex" xmlns:cx4="http://schemas.microsoft.com/office/drawing/2016/5/10/chartex" xmlns:cx5="http://schemas.microsoft.com/office/drawing/2016/5/11/chartex" xmlns:cx6="http://schemas.microsoft.com/office/drawing/2016/5/12/chartex" xmlns:cx7="http://schemas.microsoft.com/office/drawing/2016/5/13/chartex" xmlns:cx8="http://schemas.microsoft.com/office/drawing/2016/5/14/chartex" xmlns:mc="http://schemas.openxmlformats.org/markup-compatibility/2006" xmlns:aink="http://schemas.microsoft.com/office/drawing/2016/ink" xmlns:am3d="http://schemas.microsoft.com/office/drawing/2017/model3d" xmlns:o="urn:schemas-microsoft-com:office:office" xmlns:r="http://schemas.openxmlformats.org/officeDocument/2006/relationships" xmlns:m="http://schemas.openxmlformats.org/officeDocument/2006/math" xmlns:v="urn:schemas-microsoft-com:vml" xmlns:wp14="http://schemas.microsoft.com/office/word/2010/wordprocessingDrawing" xmlns:wp="http://schemas.openxmlformats.org/drawingml/2006/wordprocessingDrawing" xmlns:w10="urn:schemas-microsoft-com:office:word" xmlns:w="http://schemas.openxmlformats.org/wordprocessingml/2006/main" xmlns:w14="http://schemas.microsoft.com/office/word/2010/wordml" xmlns:w15="http://schemas.microsoft.com/office/word/2012/wordml" xmlns:w16cid="http://schemas.microsoft.com/office/word/2016/wordml/cid" xmlns:w16se="http://schemas.microsoft.com/office/word/2015/wordml/symex" xmlns:wpg="http://schemas.microsoft.com/office/word/2010/wordprocessingGroup" xmlns:wpi="http://schemas.microsoft.com/office/word/2010/wordprocessingInk" xmlns:wne="http://schemas.microsoft.com/office/word/2006/wordml" xmlns:wps="http://schemas.microsoft.com/office/word/2010/wordprocessingShape" mc:Ignorable="w14 w15 w16se w16cid wp14">
+<w:footnotes xmlns:wpc="http://schemas.microsoft.com/office/word/2010/wordprocessingCanvas" xmlns:cx="http://schemas.microsoft.com/office/drawing/2014/chartex" xmlns:cx1="http://schemas.microsoft.com/office/drawing/2015/9/8/chartex" xmlns:cx2="http://schemas.microsoft.com/office/drawing/2015/10/21/chartex" xmlns:cx3="http://schemas.microsoft.com/office/drawing/2016/5/9/chartex" xmlns:cx4="http://schemas.microsoft.com/office/drawing/2016/5/10/chartex" xmlns:cx5="http://schemas.microsoft.com/office/drawing/2016/5/11/chartex" xmlns:mc="http://schemas.openxmlformats.org/markup-compatibility/2006" xmlns:o="urn:schemas-microsoft-com:office:office" xmlns:r="http://schemas.openxmlformats.org/officeDocument/2006/relationships" xmlns:m="http://schemas.openxmlformats.org/officeDocument/2006/math" xmlns:v="urn:schemas-microsoft-com:vml" xmlns:wp14="http://schemas.microsoft.com/office/word/2010/wordprocessingDrawing" xmlns:wp="http://schemas.openxmlformats.org/drawingml/2006/wordprocessingDrawing" xmlns:w10="urn:schemas-microsoft-com:office:word" xmlns:w="http://schemas.openxmlformats.org/wordprocessingml/2006/main" xmlns:w14="http://schemas.microsoft.com/office/word/2010/wordml" xmlns:w15="http://schemas.microsoft.com/office/word/2012/wordml" xmlns:w16se="http://schemas.microsoft.com/office/word/2015/wordml/symex" xmlns:wpg="http://schemas.microsoft.com/office/word/2010/wordprocessingGroup" xmlns:wpi="http://schemas.microsoft.com/office/word/2010/wordprocessingInk" xmlns:wne="http://schemas.microsoft.com/office/word/2006/wordml" xmlns:wps="http://schemas.microsoft.com/office/word/2010/wordprocessingShape" mc:Ignorable="w14 w15 w16se wp14">
   <w:footnote w:type="separator" w:id="-1">
     <w:p>
       <w:pPr>
@@ -2769,7 +3333,7 @@
 </file>
 
 <file path=word/numbering.xml><?xml version="1.0" encoding="utf-8"?>
-<w:numbering xmlns:wpc="http://schemas.microsoft.com/office/word/2010/wordprocessingCanvas" xmlns:cx="http://schemas.microsoft.com/office/drawing/2014/chartex" xmlns:cx1="http://schemas.microsoft.com/office/drawing/2015/9/8/chartex" xmlns:cx2="http://schemas.microsoft.com/office/drawing/2015/10/21/chartex" xmlns:cx3="http://schemas.microsoft.com/office/drawing/2016/5/9/chartex" xmlns:cx4="http://schemas.microsoft.com/office/drawing/2016/5/10/chartex" xmlns:cx5="http://schemas.microsoft.com/office/drawing/2016/5/11/chartex" xmlns:cx6="http://schemas.microsoft.com/office/drawing/2016/5/12/chartex" xmlns:cx7="http://schemas.microsoft.com/office/drawing/2016/5/13/chartex" xmlns:cx8="http://schemas.microsoft.com/office/drawing/2016/5/14/chartex" xmlns:mc="http://schemas.openxmlformats.org/markup-compatibility/2006" xmlns:aink="http://schemas.microsoft.com/office/drawing/2016/ink" xmlns:am3d="http://schemas.microsoft.com/office/drawing/2017/model3d" xmlns:o="urn:schemas-microsoft-com:office:office" xmlns:r="http://schemas.openxmlformats.org/officeDocument/2006/relationships" xmlns:m="http://schemas.openxmlformats.org/officeDocument/2006/math" xmlns:v="urn:schemas-microsoft-com:vml" xmlns:wp14="http://schemas.microsoft.com/office/word/2010/wordprocessingDrawing" xmlns:wp="http://schemas.openxmlformats.org/drawingml/2006/wordprocessingDrawing" xmlns:w10="urn:schemas-microsoft-com:office:word" xmlns:w="http://schemas.openxmlformats.org/wordprocessingml/2006/main" xmlns:w14="http://schemas.microsoft.com/office/word/2010/wordml" xmlns:w15="http://schemas.microsoft.com/office/word/2012/wordml" xmlns:w16cid="http://schemas.microsoft.com/office/word/2016/wordml/cid" xmlns:w16se="http://schemas.microsoft.com/office/word/2015/wordml/symex" xmlns:wpg="http://schemas.microsoft.com/office/word/2010/wordprocessingGroup" xmlns:wpi="http://schemas.microsoft.com/office/word/2010/wordprocessingInk" xmlns:wne="http://schemas.microsoft.com/office/word/2006/wordml" xmlns:wps="http://schemas.microsoft.com/office/word/2010/wordprocessingShape" mc:Ignorable="w14 w15 w16se w16cid wp14">
+<w:numbering xmlns:wpc="http://schemas.microsoft.com/office/word/2010/wordprocessingCanvas" xmlns:cx="http://schemas.microsoft.com/office/drawing/2014/chartex" xmlns:cx1="http://schemas.microsoft.com/office/drawing/2015/9/8/chartex" xmlns:cx2="http://schemas.microsoft.com/office/drawing/2015/10/21/chartex" xmlns:cx3="http://schemas.microsoft.com/office/drawing/2016/5/9/chartex" xmlns:cx4="http://schemas.microsoft.com/office/drawing/2016/5/10/chartex" xmlns:cx5="http://schemas.microsoft.com/office/drawing/2016/5/11/chartex" xmlns:mc="http://schemas.openxmlformats.org/markup-compatibility/2006" xmlns:o="urn:schemas-microsoft-com:office:office" xmlns:r="http://schemas.openxmlformats.org/officeDocument/2006/relationships" xmlns:m="http://schemas.openxmlformats.org/officeDocument/2006/math" xmlns:v="urn:schemas-microsoft-com:vml" xmlns:wp14="http://schemas.microsoft.com/office/word/2010/wordprocessingDrawing" xmlns:wp="http://schemas.openxmlformats.org/drawingml/2006/wordprocessingDrawing" xmlns:w10="urn:schemas-microsoft-com:office:word" xmlns:w="http://schemas.openxmlformats.org/wordprocessingml/2006/main" xmlns:w14="http://schemas.microsoft.com/office/word/2010/wordml" xmlns:w15="http://schemas.microsoft.com/office/word/2012/wordml" xmlns:w16se="http://schemas.microsoft.com/office/word/2015/wordml/symex" xmlns:wpg="http://schemas.microsoft.com/office/word/2010/wordprocessingGroup" xmlns:wpi="http://schemas.microsoft.com/office/word/2010/wordprocessingInk" xmlns:wne="http://schemas.microsoft.com/office/word/2006/wordml" xmlns:wps="http://schemas.microsoft.com/office/word/2010/wordprocessingShape" mc:Ignorable="w14 w15 w16se wp14">
   <w:abstractNum w:abstractNumId="0" w15:restartNumberingAfterBreak="0">
     <w:nsid w:val="03614127"/>
     <w:multiLevelType w:val="hybridMultilevel"/>
@@ -3703,6 +4267,232 @@
       <w:lvlJc w:val="left"/>
       <w:pPr>
         <w:ind w:left="7200" w:hanging="360"/>
+      </w:pPr>
+      <w:rPr>
+        <w:rFonts w:ascii="Wingdings" w:hAnsi="Wingdings" w:hint="default"/>
+      </w:rPr>
+    </w:lvl>
+  </w:abstractNum>
+  <w:abstractNum w:abstractNumId="9" w15:restartNumberingAfterBreak="0">
+    <w:nsid w:val="765A3CA1"/>
+    <w:multiLevelType w:val="hybridMultilevel"/>
+    <w:tmpl w:val="6C48A43C"/>
+    <w:lvl w:ilvl="0" w:tplc="04090001">
+      <w:start w:val="1"/>
+      <w:numFmt w:val="bullet"/>
+      <w:lvlText w:val=""/>
+      <w:lvlJc w:val="left"/>
+      <w:pPr>
+        <w:ind w:left="720" w:hanging="360"/>
+      </w:pPr>
+      <w:rPr>
+        <w:rFonts w:ascii="Symbol" w:hAnsi="Symbol" w:hint="default"/>
+      </w:rPr>
+    </w:lvl>
+    <w:lvl w:ilvl="1" w:tplc="04090003">
+      <w:start w:val="1"/>
+      <w:numFmt w:val="bullet"/>
+      <w:lvlText w:val="o"/>
+      <w:lvlJc w:val="left"/>
+      <w:pPr>
+        <w:ind w:left="1440" w:hanging="360"/>
+      </w:pPr>
+      <w:rPr>
+        <w:rFonts w:ascii="Courier New" w:hAnsi="Courier New" w:cs="Courier New" w:hint="default"/>
+      </w:rPr>
+    </w:lvl>
+    <w:lvl w:ilvl="2" w:tplc="04090005" w:tentative="1">
+      <w:start w:val="1"/>
+      <w:numFmt w:val="bullet"/>
+      <w:lvlText w:val=""/>
+      <w:lvlJc w:val="left"/>
+      <w:pPr>
+        <w:ind w:left="2160" w:hanging="360"/>
+      </w:pPr>
+      <w:rPr>
+        <w:rFonts w:ascii="Wingdings" w:hAnsi="Wingdings" w:hint="default"/>
+      </w:rPr>
+    </w:lvl>
+    <w:lvl w:ilvl="3" w:tplc="04090001" w:tentative="1">
+      <w:start w:val="1"/>
+      <w:numFmt w:val="bullet"/>
+      <w:lvlText w:val=""/>
+      <w:lvlJc w:val="left"/>
+      <w:pPr>
+        <w:ind w:left="2880" w:hanging="360"/>
+      </w:pPr>
+      <w:rPr>
+        <w:rFonts w:ascii="Symbol" w:hAnsi="Symbol" w:hint="default"/>
+      </w:rPr>
+    </w:lvl>
+    <w:lvl w:ilvl="4" w:tplc="04090003" w:tentative="1">
+      <w:start w:val="1"/>
+      <w:numFmt w:val="bullet"/>
+      <w:lvlText w:val="o"/>
+      <w:lvlJc w:val="left"/>
+      <w:pPr>
+        <w:ind w:left="3600" w:hanging="360"/>
+      </w:pPr>
+      <w:rPr>
+        <w:rFonts w:ascii="Courier New" w:hAnsi="Courier New" w:cs="Courier New" w:hint="default"/>
+      </w:rPr>
+    </w:lvl>
+    <w:lvl w:ilvl="5" w:tplc="04090005" w:tentative="1">
+      <w:start w:val="1"/>
+      <w:numFmt w:val="bullet"/>
+      <w:lvlText w:val=""/>
+      <w:lvlJc w:val="left"/>
+      <w:pPr>
+        <w:ind w:left="4320" w:hanging="360"/>
+      </w:pPr>
+      <w:rPr>
+        <w:rFonts w:ascii="Wingdings" w:hAnsi="Wingdings" w:hint="default"/>
+      </w:rPr>
+    </w:lvl>
+    <w:lvl w:ilvl="6" w:tplc="04090001" w:tentative="1">
+      <w:start w:val="1"/>
+      <w:numFmt w:val="bullet"/>
+      <w:lvlText w:val=""/>
+      <w:lvlJc w:val="left"/>
+      <w:pPr>
+        <w:ind w:left="5040" w:hanging="360"/>
+      </w:pPr>
+      <w:rPr>
+        <w:rFonts w:ascii="Symbol" w:hAnsi="Symbol" w:hint="default"/>
+      </w:rPr>
+    </w:lvl>
+    <w:lvl w:ilvl="7" w:tplc="04090003" w:tentative="1">
+      <w:start w:val="1"/>
+      <w:numFmt w:val="bullet"/>
+      <w:lvlText w:val="o"/>
+      <w:lvlJc w:val="left"/>
+      <w:pPr>
+        <w:ind w:left="5760" w:hanging="360"/>
+      </w:pPr>
+      <w:rPr>
+        <w:rFonts w:ascii="Courier New" w:hAnsi="Courier New" w:cs="Courier New" w:hint="default"/>
+      </w:rPr>
+    </w:lvl>
+    <w:lvl w:ilvl="8" w:tplc="04090005" w:tentative="1">
+      <w:start w:val="1"/>
+      <w:numFmt w:val="bullet"/>
+      <w:lvlText w:val=""/>
+      <w:lvlJc w:val="left"/>
+      <w:pPr>
+        <w:ind w:left="6480" w:hanging="360"/>
+      </w:pPr>
+      <w:rPr>
+        <w:rFonts w:ascii="Wingdings" w:hAnsi="Wingdings" w:hint="default"/>
+      </w:rPr>
+    </w:lvl>
+  </w:abstractNum>
+  <w:abstractNum w:abstractNumId="10" w15:restartNumberingAfterBreak="0">
+    <w:nsid w:val="7C76156D"/>
+    <w:multiLevelType w:val="hybridMultilevel"/>
+    <w:tmpl w:val="63DC62AC"/>
+    <w:lvl w:ilvl="0" w:tplc="04090001">
+      <w:start w:val="1"/>
+      <w:numFmt w:val="bullet"/>
+      <w:lvlText w:val=""/>
+      <w:lvlJc w:val="left"/>
+      <w:pPr>
+        <w:ind w:left="720" w:hanging="360"/>
+      </w:pPr>
+      <w:rPr>
+        <w:rFonts w:ascii="Symbol" w:hAnsi="Symbol" w:hint="default"/>
+      </w:rPr>
+    </w:lvl>
+    <w:lvl w:ilvl="1" w:tplc="04090003" w:tentative="1">
+      <w:start w:val="1"/>
+      <w:numFmt w:val="bullet"/>
+      <w:lvlText w:val="o"/>
+      <w:lvlJc w:val="left"/>
+      <w:pPr>
+        <w:ind w:left="1440" w:hanging="360"/>
+      </w:pPr>
+      <w:rPr>
+        <w:rFonts w:ascii="Courier New" w:hAnsi="Courier New" w:cs="Courier New" w:hint="default"/>
+      </w:rPr>
+    </w:lvl>
+    <w:lvl w:ilvl="2" w:tplc="04090005" w:tentative="1">
+      <w:start w:val="1"/>
+      <w:numFmt w:val="bullet"/>
+      <w:lvlText w:val=""/>
+      <w:lvlJc w:val="left"/>
+      <w:pPr>
+        <w:ind w:left="2160" w:hanging="360"/>
+      </w:pPr>
+      <w:rPr>
+        <w:rFonts w:ascii="Wingdings" w:hAnsi="Wingdings" w:hint="default"/>
+      </w:rPr>
+    </w:lvl>
+    <w:lvl w:ilvl="3" w:tplc="04090001" w:tentative="1">
+      <w:start w:val="1"/>
+      <w:numFmt w:val="bullet"/>
+      <w:lvlText w:val=""/>
+      <w:lvlJc w:val="left"/>
+      <w:pPr>
+        <w:ind w:left="2880" w:hanging="360"/>
+      </w:pPr>
+      <w:rPr>
+        <w:rFonts w:ascii="Symbol" w:hAnsi="Symbol" w:hint="default"/>
+      </w:rPr>
+    </w:lvl>
+    <w:lvl w:ilvl="4" w:tplc="04090003" w:tentative="1">
+      <w:start w:val="1"/>
+      <w:numFmt w:val="bullet"/>
+      <w:lvlText w:val="o"/>
+      <w:lvlJc w:val="left"/>
+      <w:pPr>
+        <w:ind w:left="3600" w:hanging="360"/>
+      </w:pPr>
+      <w:rPr>
+        <w:rFonts w:ascii="Courier New" w:hAnsi="Courier New" w:cs="Courier New" w:hint="default"/>
+      </w:rPr>
+    </w:lvl>
+    <w:lvl w:ilvl="5" w:tplc="04090005" w:tentative="1">
+      <w:start w:val="1"/>
+      <w:numFmt w:val="bullet"/>
+      <w:lvlText w:val=""/>
+      <w:lvlJc w:val="left"/>
+      <w:pPr>
+        <w:ind w:left="4320" w:hanging="360"/>
+      </w:pPr>
+      <w:rPr>
+        <w:rFonts w:ascii="Wingdings" w:hAnsi="Wingdings" w:hint="default"/>
+      </w:rPr>
+    </w:lvl>
+    <w:lvl w:ilvl="6" w:tplc="04090001" w:tentative="1">
+      <w:start w:val="1"/>
+      <w:numFmt w:val="bullet"/>
+      <w:lvlText w:val=""/>
+      <w:lvlJc w:val="left"/>
+      <w:pPr>
+        <w:ind w:left="5040" w:hanging="360"/>
+      </w:pPr>
+      <w:rPr>
+        <w:rFonts w:ascii="Symbol" w:hAnsi="Symbol" w:hint="default"/>
+      </w:rPr>
+    </w:lvl>
+    <w:lvl w:ilvl="7" w:tplc="04090003" w:tentative="1">
+      <w:start w:val="1"/>
+      <w:numFmt w:val="bullet"/>
+      <w:lvlText w:val="o"/>
+      <w:lvlJc w:val="left"/>
+      <w:pPr>
+        <w:ind w:left="5760" w:hanging="360"/>
+      </w:pPr>
+      <w:rPr>
+        <w:rFonts w:ascii="Courier New" w:hAnsi="Courier New" w:cs="Courier New" w:hint="default"/>
+      </w:rPr>
+    </w:lvl>
+    <w:lvl w:ilvl="8" w:tplc="04090005" w:tentative="1">
+      <w:start w:val="1"/>
+      <w:numFmt w:val="bullet"/>
+      <w:lvlText w:val=""/>
+      <w:lvlJc w:val="left"/>
+      <w:pPr>
+        <w:ind w:left="6480" w:hanging="360"/>
       </w:pPr>
       <w:rPr>
         <w:rFonts w:ascii="Wingdings" w:hAnsi="Wingdings" w:hint="default"/>
@@ -3736,11 +4526,17 @@
   <w:num w:numId="9">
     <w:abstractNumId w:val="1"/>
   </w:num>
+  <w:num w:numId="10">
+    <w:abstractNumId w:val="9"/>
+  </w:num>
+  <w:num w:numId="11">
+    <w:abstractNumId w:val="10"/>
+  </w:num>
 </w:numbering>
 </file>
 
 <file path=word/styles.xml><?xml version="1.0" encoding="utf-8"?>
-<w:styles xmlns:mc="http://schemas.openxmlformats.org/markup-compatibility/2006" xmlns:r="http://schemas.openxmlformats.org/officeDocument/2006/relationships" xmlns:w="http://schemas.openxmlformats.org/wordprocessingml/2006/main" xmlns:w14="http://schemas.microsoft.com/office/word/2010/wordml" xmlns:w15="http://schemas.microsoft.com/office/word/2012/wordml" xmlns:w16cid="http://schemas.microsoft.com/office/word/2016/wordml/cid" xmlns:w16se="http://schemas.microsoft.com/office/word/2015/wordml/symex" mc:Ignorable="w14 w15 w16se w16cid">
+<w:styles xmlns:mc="http://schemas.openxmlformats.org/markup-compatibility/2006" xmlns:r="http://schemas.openxmlformats.org/officeDocument/2006/relationships" xmlns:w="http://schemas.openxmlformats.org/wordprocessingml/2006/main" xmlns:w14="http://schemas.microsoft.com/office/word/2010/wordml" xmlns:w15="http://schemas.microsoft.com/office/word/2012/wordml" xmlns:w16se="http://schemas.microsoft.com/office/word/2015/wordml/symex" mc:Ignorable="w14 w15 w16se">
   <w:docDefaults>
     <w:rPrDefault>
       <w:rPr>
@@ -3756,7 +4552,7 @@
       </w:pPr>
     </w:pPrDefault>
   </w:docDefaults>
-  <w:latentStyles w:defLockedState="0" w:defUIPriority="99" w:defSemiHidden="0" w:defUnhideWhenUsed="0" w:defQFormat="0" w:count="375">
+  <w:latentStyles w:defLockedState="0" w:defUIPriority="99" w:defSemiHidden="0" w:defUnhideWhenUsed="0" w:defQFormat="0" w:count="374">
     <w:lsdException w:name="Normal" w:uiPriority="0" w:qFormat="1"/>
     <w:lsdException w:name="heading 1" w:uiPriority="9" w:qFormat="1"/>
     <w:lsdException w:name="heading 2" w:semiHidden="1" w:uiPriority="9" w:unhideWhenUsed="1" w:qFormat="1"/>
@@ -4131,7 +4927,6 @@
     <w:lsdException w:name="Mention" w:semiHidden="1" w:unhideWhenUsed="1"/>
     <w:lsdException w:name="Smart Hyperlink" w:semiHidden="1" w:unhideWhenUsed="1"/>
     <w:lsdException w:name="Hashtag" w:semiHidden="1" w:unhideWhenUsed="1"/>
-    <w:lsdException w:name="Unresolved Mention" w:semiHidden="1" w:unhideWhenUsed="1"/>
   </w:latentStyles>
   <w:style w:type="paragraph" w:default="1" w:styleId="Normal">
     <w:name w:val="Normal"/>
@@ -4465,7 +5260,7 @@
       </w:tcPr>
     </w:tblStylePr>
   </w:style>
-  <w:style w:type="character" w:styleId="UnresolvedMention">
+  <w:style w:type="character" w:customStyle="1" w:styleId="UnresolvedMention">
     <w:name w:val="Unresolved Mention"/>
     <w:basedOn w:val="DefaultParagraphFont"/>
     <w:uiPriority w:val="99"/>
@@ -4505,6 +5300,18 @@
       <w:rFonts w:ascii="Segoe UI" w:hAnsi="Segoe UI" w:cs="Segoe UI"/>
       <w:sz w:val="18"/>
       <w:szCs w:val="18"/>
+    </w:rPr>
+  </w:style>
+  <w:style w:type="character" w:styleId="Mention">
+    <w:name w:val="Mention"/>
+    <w:basedOn w:val="DefaultParagraphFont"/>
+    <w:uiPriority w:val="99"/>
+    <w:semiHidden/>
+    <w:unhideWhenUsed/>
+    <w:rsid w:val="002F730D"/>
+    <w:rPr>
+      <w:color w:val="2B579A"/>
+      <w:shd w:val="clear" w:color="auto" w:fill="E6E6E6"/>
     </w:rPr>
   </w:style>
 </w:styles>

</xml_diff>

<commit_message>
Created pdf file from ChecklistExecutionAssistant.docx and zip file
</commit_message>
<xml_diff>
--- a/documentation/ChecklistExecutionAssistant.docx
+++ b/documentation/ChecklistExecutionAssistant.docx
@@ -1,6 +1,6 @@
 
 <file path=word/document.xml><?xml version="1.0" encoding="utf-8"?>
-<w:document xmlns:wpc="http://schemas.microsoft.com/office/word/2010/wordprocessingCanvas" xmlns:cx="http://schemas.microsoft.com/office/drawing/2014/chartex" xmlns:cx1="http://schemas.microsoft.com/office/drawing/2015/9/8/chartex" xmlns:cx2="http://schemas.microsoft.com/office/drawing/2015/10/21/chartex" xmlns:cx3="http://schemas.microsoft.com/office/drawing/2016/5/9/chartex" xmlns:cx4="http://schemas.microsoft.com/office/drawing/2016/5/10/chartex" xmlns:cx5="http://schemas.microsoft.com/office/drawing/2016/5/11/chartex" xmlns:mc="http://schemas.openxmlformats.org/markup-compatibility/2006" xmlns:o="urn:schemas-microsoft-com:office:office" xmlns:r="http://schemas.openxmlformats.org/officeDocument/2006/relationships" xmlns:m="http://schemas.openxmlformats.org/officeDocument/2006/math" xmlns:v="urn:schemas-microsoft-com:vml" xmlns:wp14="http://schemas.microsoft.com/office/word/2010/wordprocessingDrawing" xmlns:wp="http://schemas.openxmlformats.org/drawingml/2006/wordprocessingDrawing" xmlns:w10="urn:schemas-microsoft-com:office:word" xmlns:w="http://schemas.openxmlformats.org/wordprocessingml/2006/main" xmlns:w14="http://schemas.microsoft.com/office/word/2010/wordml" xmlns:w15="http://schemas.microsoft.com/office/word/2012/wordml" xmlns:w16se="http://schemas.microsoft.com/office/word/2015/wordml/symex" xmlns:wpg="http://schemas.microsoft.com/office/word/2010/wordprocessingGroup" xmlns:wpi="http://schemas.microsoft.com/office/word/2010/wordprocessingInk" xmlns:wne="http://schemas.microsoft.com/office/word/2006/wordml" xmlns:wps="http://schemas.microsoft.com/office/word/2010/wordprocessingShape" mc:Ignorable="w14 w15 w16se wp14">
+<w:document xmlns:wpc="http://schemas.microsoft.com/office/word/2010/wordprocessingCanvas" xmlns:cx="http://schemas.microsoft.com/office/drawing/2014/chartex" xmlns:cx1="http://schemas.microsoft.com/office/drawing/2015/9/8/chartex" xmlns:cx2="http://schemas.microsoft.com/office/drawing/2015/10/21/chartex" xmlns:cx3="http://schemas.microsoft.com/office/drawing/2016/5/9/chartex" xmlns:cx4="http://schemas.microsoft.com/office/drawing/2016/5/10/chartex" xmlns:cx5="http://schemas.microsoft.com/office/drawing/2016/5/11/chartex" xmlns:cx6="http://schemas.microsoft.com/office/drawing/2016/5/12/chartex" xmlns:cx7="http://schemas.microsoft.com/office/drawing/2016/5/13/chartex" xmlns:cx8="http://schemas.microsoft.com/office/drawing/2016/5/14/chartex" xmlns:mc="http://schemas.openxmlformats.org/markup-compatibility/2006" xmlns:aink="http://schemas.microsoft.com/office/drawing/2016/ink" xmlns:am3d="http://schemas.microsoft.com/office/drawing/2017/model3d" xmlns:o="urn:schemas-microsoft-com:office:office" xmlns:r="http://schemas.openxmlformats.org/officeDocument/2006/relationships" xmlns:m="http://schemas.openxmlformats.org/officeDocument/2006/math" xmlns:v="urn:schemas-microsoft-com:vml" xmlns:wp14="http://schemas.microsoft.com/office/word/2010/wordprocessingDrawing" xmlns:wp="http://schemas.openxmlformats.org/drawingml/2006/wordprocessingDrawing" xmlns:w10="urn:schemas-microsoft-com:office:word" xmlns:w="http://schemas.openxmlformats.org/wordprocessingml/2006/main" xmlns:w14="http://schemas.microsoft.com/office/word/2010/wordml" xmlns:w15="http://schemas.microsoft.com/office/word/2012/wordml" xmlns:w16cid="http://schemas.microsoft.com/office/word/2016/wordml/cid" xmlns:w16se="http://schemas.microsoft.com/office/word/2015/wordml/symex" xmlns:wpg="http://schemas.microsoft.com/office/word/2010/wordprocessingGroup" xmlns:wpi="http://schemas.microsoft.com/office/word/2010/wordprocessingInk" xmlns:wne="http://schemas.microsoft.com/office/word/2006/wordml" xmlns:wps="http://schemas.microsoft.com/office/word/2010/wordprocessingShape" mc:Ignorable="w14 w15 w16se w16cid wp14">
   <w:body>
     <w:p>
       <w:pPr>
@@ -35,7 +35,25 @@
           <w:color w:val="000000"/>
           <w:szCs w:val="20"/>
         </w:rPr>
-        <w:t>Checklist Execution Assistant Voice-enabled Checklist readout and verification assistant. It finds a checklist based on user's voice command, reads items from the checklists, waits for user to confirm every item and verifies item has been actually executed.</w:t>
+        <w:t xml:space="preserve">Checklist Execution Assistant Voice-enabled Checklist readout and verification assistant. It finds a checklist based on user's voice command, reads items from the checklists, waits for user to confirm every item and verifies item has been </w:t>
+      </w:r>
+      <w:bookmarkStart w:id="0" w:name="_GoBack"/>
+      <w:r>
+        <w:rPr>
+          <w:rFonts w:asciiTheme="minorHAnsi" w:hAnsiTheme="minorHAnsi" w:cstheme="minorHAnsi"/>
+          <w:color w:val="000000"/>
+          <w:szCs w:val="20"/>
+        </w:rPr>
+        <w:t>actually executed</w:t>
+      </w:r>
+      <w:bookmarkEnd w:id="0"/>
+      <w:r>
+        <w:rPr>
+          <w:rFonts w:asciiTheme="minorHAnsi" w:hAnsiTheme="minorHAnsi" w:cstheme="minorHAnsi"/>
+          <w:color w:val="000000"/>
+          <w:szCs w:val="20"/>
+        </w:rPr>
+        <w:t>.</w:t>
       </w:r>
     </w:p>
     <w:p>
@@ -1526,7 +1544,23 @@
           <w:color w:val="000000"/>
           <w:szCs w:val="20"/>
         </w:rPr>
-        <w:t xml:space="preserve">Pilot asks </w:t>
+        <w:t>Pilot asks</w:t>
+      </w:r>
+      <w:r>
+        <w:rPr>
+          <w:rFonts w:asciiTheme="minorHAnsi" w:hAnsiTheme="minorHAnsi" w:cstheme="minorHAnsi"/>
+          <w:color w:val="000000"/>
+          <w:szCs w:val="20"/>
+        </w:rPr>
+        <w:t>:</w:t>
+      </w:r>
+      <w:r>
+        <w:rPr>
+          <w:rFonts w:asciiTheme="minorHAnsi" w:hAnsiTheme="minorHAnsi" w:cstheme="minorHAnsi"/>
+          <w:color w:val="000000"/>
+          <w:szCs w:val="20"/>
+        </w:rPr>
+        <w:t xml:space="preserve"> </w:t>
       </w:r>
       <w:r>
         <w:rPr>
@@ -2478,7 +2512,21 @@
           <w:rFonts w:asciiTheme="minorHAnsi" w:hAnsiTheme="minorHAnsi" w:cstheme="minorHAnsi"/>
           <w:color w:val="000000"/>
         </w:rPr>
-        <w:t>Alexa reports it back to server and it must decided if it was successful or not.</w:t>
+        <w:t>Alexa reports it ba</w:t>
+      </w:r>
+      <w:r>
+        <w:rPr>
+          <w:rFonts w:asciiTheme="minorHAnsi" w:hAnsiTheme="minorHAnsi" w:cstheme="minorHAnsi"/>
+          <w:color w:val="000000"/>
+        </w:rPr>
+        <w:t>ck to server and it must decide</w:t>
+      </w:r>
+      <w:r>
+        <w:rPr>
+          <w:rFonts w:asciiTheme="minorHAnsi" w:hAnsiTheme="minorHAnsi" w:cstheme="minorHAnsi"/>
+          <w:color w:val="000000"/>
+        </w:rPr>
+        <w:t xml:space="preserve"> if it was successful or not.</w:t>
       </w:r>
     </w:p>
     <w:p>
@@ -2680,6 +2728,46 @@
         <w:spacing w:before="240" w:beforeAutospacing="0" w:after="240" w:afterAutospacing="0" w:line="360" w:lineRule="atLeast"/>
         <w:rPr>
           <w:rFonts w:asciiTheme="minorHAnsi" w:hAnsiTheme="minorHAnsi" w:cstheme="minorHAnsi"/>
+          <w:color w:val="000000"/>
+        </w:rPr>
+      </w:pPr>
+    </w:p>
+    <w:p>
+      <w:pPr>
+        <w:pStyle w:val="NormalWeb"/>
+        <w:spacing w:before="240" w:beforeAutospacing="0" w:after="240" w:afterAutospacing="0" w:line="360" w:lineRule="atLeast"/>
+        <w:rPr>
+          <w:rFonts w:asciiTheme="minorHAnsi" w:hAnsiTheme="minorHAnsi" w:cstheme="minorHAnsi"/>
+          <w:color w:val="000000"/>
+        </w:rPr>
+      </w:pPr>
+    </w:p>
+    <w:p>
+      <w:pPr>
+        <w:pStyle w:val="NormalWeb"/>
+        <w:spacing w:before="240" w:beforeAutospacing="0" w:after="240" w:afterAutospacing="0" w:line="360" w:lineRule="atLeast"/>
+        <w:rPr>
+          <w:rFonts w:asciiTheme="minorHAnsi" w:hAnsiTheme="minorHAnsi" w:cstheme="minorHAnsi"/>
+          <w:color w:val="000000"/>
+        </w:rPr>
+      </w:pPr>
+    </w:p>
+    <w:p>
+      <w:pPr>
+        <w:pStyle w:val="NormalWeb"/>
+        <w:spacing w:before="240" w:beforeAutospacing="0" w:after="240" w:afterAutospacing="0" w:line="360" w:lineRule="atLeast"/>
+        <w:rPr>
+          <w:rFonts w:asciiTheme="minorHAnsi" w:hAnsiTheme="minorHAnsi" w:cstheme="minorHAnsi"/>
+          <w:color w:val="000000"/>
+        </w:rPr>
+      </w:pPr>
+    </w:p>
+    <w:p>
+      <w:pPr>
+        <w:pStyle w:val="NormalWeb"/>
+        <w:spacing w:before="240" w:beforeAutospacing="0" w:after="240" w:afterAutospacing="0" w:line="360" w:lineRule="atLeast"/>
+        <w:rPr>
+          <w:rFonts w:asciiTheme="minorHAnsi" w:hAnsiTheme="minorHAnsi" w:cstheme="minorHAnsi"/>
           <w:b/>
           <w:color w:val="000000"/>
           <w:sz w:val="28"/>
@@ -2692,6 +2780,7 @@
           <w:color w:val="000000"/>
           <w:sz w:val="28"/>
         </w:rPr>
+        <w:lastRenderedPageBreak/>
         <w:t>GUI – Graphical User Interface</w:t>
       </w:r>
     </w:p>
@@ -2699,6 +2788,7 @@
       <w:pPr>
         <w:pStyle w:val="NormalWeb"/>
         <w:spacing w:before="240" w:beforeAutospacing="0" w:after="240" w:afterAutospacing="0" w:line="360" w:lineRule="atLeast"/>
+        <w:jc w:val="both"/>
         <w:rPr>
           <w:rFonts w:asciiTheme="minorHAnsi" w:hAnsiTheme="minorHAnsi" w:cstheme="minorHAnsi"/>
           <w:color w:val="000000"/>
@@ -2737,19 +2827,17 @@
       <w:pPr>
         <w:pStyle w:val="NormalWeb"/>
         <w:spacing w:before="240" w:beforeAutospacing="0" w:after="240" w:afterAutospacing="0" w:line="360" w:lineRule="atLeast"/>
-        <w:rPr>
-          <w:rFonts w:asciiTheme="minorHAnsi" w:hAnsiTheme="minorHAnsi" w:cstheme="minorHAnsi"/>
-          <w:color w:val="000000"/>
-        </w:rPr>
-      </w:pPr>
-      <w:bookmarkStart w:id="0" w:name="_GoBack"/>
-      <w:bookmarkEnd w:id="0"/>
-      <w:r>
-        <w:rPr>
-          <w:rFonts w:asciiTheme="minorHAnsi" w:hAnsiTheme="minorHAnsi" w:cstheme="minorHAnsi"/>
-          <w:color w:val="000000"/>
-        </w:rPr>
-        <w:lastRenderedPageBreak/>
+        <w:jc w:val="both"/>
+        <w:rPr>
+          <w:rFonts w:asciiTheme="minorHAnsi" w:hAnsiTheme="minorHAnsi" w:cstheme="minorHAnsi"/>
+          <w:color w:val="000000"/>
+        </w:rPr>
+      </w:pPr>
+      <w:r>
+        <w:rPr>
+          <w:rFonts w:asciiTheme="minorHAnsi" w:hAnsiTheme="minorHAnsi" w:cstheme="minorHAnsi"/>
+          <w:color w:val="000000"/>
+        </w:rPr>
         <w:t>Web page is</w:t>
       </w:r>
       <w:r>
@@ -2810,7 +2898,14 @@
           <w:rFonts w:asciiTheme="minorHAnsi" w:hAnsiTheme="minorHAnsi" w:cstheme="minorHAnsi"/>
           <w:color w:val="000000"/>
         </w:rPr>
-        <w:t xml:space="preserve">two groups : </w:t>
+        <w:t>two groups</w:t>
+      </w:r>
+      <w:r>
+        <w:rPr>
+          <w:rFonts w:asciiTheme="minorHAnsi" w:hAnsiTheme="minorHAnsi" w:cstheme="minorHAnsi"/>
+          <w:color w:val="000000"/>
+        </w:rPr>
+        <w:t xml:space="preserve">: </w:t>
       </w:r>
       <w:r>
         <w:rPr>
@@ -2845,6 +2940,7 @@
       <w:pPr>
         <w:pStyle w:val="NormalWeb"/>
         <w:spacing w:before="240" w:beforeAutospacing="0" w:after="240" w:afterAutospacing="0" w:line="360" w:lineRule="atLeast"/>
+        <w:jc w:val="both"/>
         <w:rPr>
           <w:rFonts w:asciiTheme="minorHAnsi" w:hAnsiTheme="minorHAnsi" w:cstheme="minorHAnsi"/>
           <w:color w:val="000000"/>
@@ -2894,6 +2990,7 @@
           <w:numId w:val="10"/>
         </w:numPr>
         <w:spacing w:before="240" w:beforeAutospacing="0" w:after="240" w:afterAutospacing="0" w:line="360" w:lineRule="atLeast"/>
+        <w:jc w:val="both"/>
         <w:rPr>
           <w:rFonts w:asciiTheme="minorHAnsi" w:hAnsiTheme="minorHAnsi" w:cstheme="minorHAnsi"/>
           <w:color w:val="000000"/>
@@ -2936,6 +3033,7 @@
           <w:numId w:val="10"/>
         </w:numPr>
         <w:spacing w:before="240" w:beforeAutospacing="0" w:after="0" w:afterAutospacing="0" w:line="360" w:lineRule="atLeast"/>
+        <w:jc w:val="both"/>
         <w:rPr>
           <w:rFonts w:asciiTheme="minorHAnsi" w:hAnsiTheme="minorHAnsi" w:cstheme="minorHAnsi"/>
           <w:color w:val="000000"/>
@@ -2985,6 +3083,7 @@
           <w:numId w:val="10"/>
         </w:numPr>
         <w:spacing w:before="240" w:beforeAutospacing="0" w:after="0" w:afterAutospacing="0" w:line="360" w:lineRule="atLeast"/>
+        <w:jc w:val="both"/>
         <w:rPr>
           <w:rFonts w:asciiTheme="minorHAnsi" w:hAnsiTheme="minorHAnsi" w:cstheme="minorHAnsi"/>
           <w:color w:val="000000"/>
@@ -3034,6 +3133,7 @@
           <w:numId w:val="10"/>
         </w:numPr>
         <w:spacing w:before="0" w:beforeAutospacing="0" w:after="0" w:afterAutospacing="0" w:line="360" w:lineRule="atLeast"/>
+        <w:jc w:val="both"/>
         <w:rPr>
           <w:rFonts w:asciiTheme="minorHAnsi" w:hAnsiTheme="minorHAnsi" w:cstheme="minorHAnsi"/>
           <w:color w:val="000000"/>
@@ -3055,6 +3155,7 @@
           <w:numId w:val="10"/>
         </w:numPr>
         <w:spacing w:before="240" w:beforeAutospacing="0" w:after="240" w:afterAutospacing="0" w:line="360" w:lineRule="atLeast"/>
+        <w:jc w:val="both"/>
         <w:rPr>
           <w:rFonts w:asciiTheme="minorHAnsi" w:hAnsiTheme="minorHAnsi" w:cstheme="minorHAnsi"/>
           <w:color w:val="000000"/>
@@ -3283,7 +3384,7 @@
 </file>
 
 <file path=word/endnotes.xml><?xml version="1.0" encoding="utf-8"?>
-<w:endnotes xmlns:wpc="http://schemas.microsoft.com/office/word/2010/wordprocessingCanvas" xmlns:cx="http://schemas.microsoft.com/office/drawing/2014/chartex" xmlns:cx1="http://schemas.microsoft.com/office/drawing/2015/9/8/chartex" xmlns:cx2="http://schemas.microsoft.com/office/drawing/2015/10/21/chartex" xmlns:cx3="http://schemas.microsoft.com/office/drawing/2016/5/9/chartex" xmlns:cx4="http://schemas.microsoft.com/office/drawing/2016/5/10/chartex" xmlns:cx5="http://schemas.microsoft.com/office/drawing/2016/5/11/chartex" xmlns:mc="http://schemas.openxmlformats.org/markup-compatibility/2006" xmlns:o="urn:schemas-microsoft-com:office:office" xmlns:r="http://schemas.openxmlformats.org/officeDocument/2006/relationships" xmlns:m="http://schemas.openxmlformats.org/officeDocument/2006/math" xmlns:v="urn:schemas-microsoft-com:vml" xmlns:wp14="http://schemas.microsoft.com/office/word/2010/wordprocessingDrawing" xmlns:wp="http://schemas.openxmlformats.org/drawingml/2006/wordprocessingDrawing" xmlns:w10="urn:schemas-microsoft-com:office:word" xmlns:w="http://schemas.openxmlformats.org/wordprocessingml/2006/main" xmlns:w14="http://schemas.microsoft.com/office/word/2010/wordml" xmlns:w15="http://schemas.microsoft.com/office/word/2012/wordml" xmlns:w16se="http://schemas.microsoft.com/office/word/2015/wordml/symex" xmlns:wpg="http://schemas.microsoft.com/office/word/2010/wordprocessingGroup" xmlns:wpi="http://schemas.microsoft.com/office/word/2010/wordprocessingInk" xmlns:wne="http://schemas.microsoft.com/office/word/2006/wordml" xmlns:wps="http://schemas.microsoft.com/office/word/2010/wordprocessingShape" mc:Ignorable="w14 w15 w16se wp14">
+<w:endnotes xmlns:wpc="http://schemas.microsoft.com/office/word/2010/wordprocessingCanvas" xmlns:cx="http://schemas.microsoft.com/office/drawing/2014/chartex" xmlns:cx1="http://schemas.microsoft.com/office/drawing/2015/9/8/chartex" xmlns:cx2="http://schemas.microsoft.com/office/drawing/2015/10/21/chartex" xmlns:cx3="http://schemas.microsoft.com/office/drawing/2016/5/9/chartex" xmlns:cx4="http://schemas.microsoft.com/office/drawing/2016/5/10/chartex" xmlns:cx5="http://schemas.microsoft.com/office/drawing/2016/5/11/chartex" xmlns:cx6="http://schemas.microsoft.com/office/drawing/2016/5/12/chartex" xmlns:cx7="http://schemas.microsoft.com/office/drawing/2016/5/13/chartex" xmlns:cx8="http://schemas.microsoft.com/office/drawing/2016/5/14/chartex" xmlns:mc="http://schemas.openxmlformats.org/markup-compatibility/2006" xmlns:aink="http://schemas.microsoft.com/office/drawing/2016/ink" xmlns:am3d="http://schemas.microsoft.com/office/drawing/2017/model3d" xmlns:o="urn:schemas-microsoft-com:office:office" xmlns:r="http://schemas.openxmlformats.org/officeDocument/2006/relationships" xmlns:m="http://schemas.openxmlformats.org/officeDocument/2006/math" xmlns:v="urn:schemas-microsoft-com:vml" xmlns:wp14="http://schemas.microsoft.com/office/word/2010/wordprocessingDrawing" xmlns:wp="http://schemas.openxmlformats.org/drawingml/2006/wordprocessingDrawing" xmlns:w10="urn:schemas-microsoft-com:office:word" xmlns:w="http://schemas.openxmlformats.org/wordprocessingml/2006/main" xmlns:w14="http://schemas.microsoft.com/office/word/2010/wordml" xmlns:w15="http://schemas.microsoft.com/office/word/2012/wordml" xmlns:w16cid="http://schemas.microsoft.com/office/word/2016/wordml/cid" xmlns:w16se="http://schemas.microsoft.com/office/word/2015/wordml/symex" xmlns:wpg="http://schemas.microsoft.com/office/word/2010/wordprocessingGroup" xmlns:wpi="http://schemas.microsoft.com/office/word/2010/wordprocessingInk" xmlns:wne="http://schemas.microsoft.com/office/word/2006/wordml" xmlns:wps="http://schemas.microsoft.com/office/word/2010/wordprocessingShape" mc:Ignorable="w14 w15 w16se w16cid wp14">
   <w:endnote w:type="separator" w:id="-1">
     <w:p>
       <w:pPr>
@@ -3308,7 +3409,7 @@
 </file>
 
 <file path=word/footnotes.xml><?xml version="1.0" encoding="utf-8"?>
-<w:footnotes xmlns:wpc="http://schemas.microsoft.com/office/word/2010/wordprocessingCanvas" xmlns:cx="http://schemas.microsoft.com/office/drawing/2014/chartex" xmlns:cx1="http://schemas.microsoft.com/office/drawing/2015/9/8/chartex" xmlns:cx2="http://schemas.microsoft.com/office/drawing/2015/10/21/chartex" xmlns:cx3="http://schemas.microsoft.com/office/drawing/2016/5/9/chartex" xmlns:cx4="http://schemas.microsoft.com/office/drawing/2016/5/10/chartex" xmlns:cx5="http://schemas.microsoft.com/office/drawing/2016/5/11/chartex" xmlns:mc="http://schemas.openxmlformats.org/markup-compatibility/2006" xmlns:o="urn:schemas-microsoft-com:office:office" xmlns:r="http://schemas.openxmlformats.org/officeDocument/2006/relationships" xmlns:m="http://schemas.openxmlformats.org/officeDocument/2006/math" xmlns:v="urn:schemas-microsoft-com:vml" xmlns:wp14="http://schemas.microsoft.com/office/word/2010/wordprocessingDrawing" xmlns:wp="http://schemas.openxmlformats.org/drawingml/2006/wordprocessingDrawing" xmlns:w10="urn:schemas-microsoft-com:office:word" xmlns:w="http://schemas.openxmlformats.org/wordprocessingml/2006/main" xmlns:w14="http://schemas.microsoft.com/office/word/2010/wordml" xmlns:w15="http://schemas.microsoft.com/office/word/2012/wordml" xmlns:w16se="http://schemas.microsoft.com/office/word/2015/wordml/symex" xmlns:wpg="http://schemas.microsoft.com/office/word/2010/wordprocessingGroup" xmlns:wpi="http://schemas.microsoft.com/office/word/2010/wordprocessingInk" xmlns:wne="http://schemas.microsoft.com/office/word/2006/wordml" xmlns:wps="http://schemas.microsoft.com/office/word/2010/wordprocessingShape" mc:Ignorable="w14 w15 w16se wp14">
+<w:footnotes xmlns:wpc="http://schemas.microsoft.com/office/word/2010/wordprocessingCanvas" xmlns:cx="http://schemas.microsoft.com/office/drawing/2014/chartex" xmlns:cx1="http://schemas.microsoft.com/office/drawing/2015/9/8/chartex" xmlns:cx2="http://schemas.microsoft.com/office/drawing/2015/10/21/chartex" xmlns:cx3="http://schemas.microsoft.com/office/drawing/2016/5/9/chartex" xmlns:cx4="http://schemas.microsoft.com/office/drawing/2016/5/10/chartex" xmlns:cx5="http://schemas.microsoft.com/office/drawing/2016/5/11/chartex" xmlns:cx6="http://schemas.microsoft.com/office/drawing/2016/5/12/chartex" xmlns:cx7="http://schemas.microsoft.com/office/drawing/2016/5/13/chartex" xmlns:cx8="http://schemas.microsoft.com/office/drawing/2016/5/14/chartex" xmlns:mc="http://schemas.openxmlformats.org/markup-compatibility/2006" xmlns:aink="http://schemas.microsoft.com/office/drawing/2016/ink" xmlns:am3d="http://schemas.microsoft.com/office/drawing/2017/model3d" xmlns:o="urn:schemas-microsoft-com:office:office" xmlns:r="http://schemas.openxmlformats.org/officeDocument/2006/relationships" xmlns:m="http://schemas.openxmlformats.org/officeDocument/2006/math" xmlns:v="urn:schemas-microsoft-com:vml" xmlns:wp14="http://schemas.microsoft.com/office/word/2010/wordprocessingDrawing" xmlns:wp="http://schemas.openxmlformats.org/drawingml/2006/wordprocessingDrawing" xmlns:w10="urn:schemas-microsoft-com:office:word" xmlns:w="http://schemas.openxmlformats.org/wordprocessingml/2006/main" xmlns:w14="http://schemas.microsoft.com/office/word/2010/wordml" xmlns:w15="http://schemas.microsoft.com/office/word/2012/wordml" xmlns:w16cid="http://schemas.microsoft.com/office/word/2016/wordml/cid" xmlns:w16se="http://schemas.microsoft.com/office/word/2015/wordml/symex" xmlns:wpg="http://schemas.microsoft.com/office/word/2010/wordprocessingGroup" xmlns:wpi="http://schemas.microsoft.com/office/word/2010/wordprocessingInk" xmlns:wne="http://schemas.microsoft.com/office/word/2006/wordml" xmlns:wps="http://schemas.microsoft.com/office/word/2010/wordprocessingShape" mc:Ignorable="w14 w15 w16se w16cid wp14">
   <w:footnote w:type="separator" w:id="-1">
     <w:p>
       <w:pPr>
@@ -3333,7 +3434,7 @@
 </file>
 
 <file path=word/numbering.xml><?xml version="1.0" encoding="utf-8"?>
-<w:numbering xmlns:wpc="http://schemas.microsoft.com/office/word/2010/wordprocessingCanvas" xmlns:cx="http://schemas.microsoft.com/office/drawing/2014/chartex" xmlns:cx1="http://schemas.microsoft.com/office/drawing/2015/9/8/chartex" xmlns:cx2="http://schemas.microsoft.com/office/drawing/2015/10/21/chartex" xmlns:cx3="http://schemas.microsoft.com/office/drawing/2016/5/9/chartex" xmlns:cx4="http://schemas.microsoft.com/office/drawing/2016/5/10/chartex" xmlns:cx5="http://schemas.microsoft.com/office/drawing/2016/5/11/chartex" xmlns:mc="http://schemas.openxmlformats.org/markup-compatibility/2006" xmlns:o="urn:schemas-microsoft-com:office:office" xmlns:r="http://schemas.openxmlformats.org/officeDocument/2006/relationships" xmlns:m="http://schemas.openxmlformats.org/officeDocument/2006/math" xmlns:v="urn:schemas-microsoft-com:vml" xmlns:wp14="http://schemas.microsoft.com/office/word/2010/wordprocessingDrawing" xmlns:wp="http://schemas.openxmlformats.org/drawingml/2006/wordprocessingDrawing" xmlns:w10="urn:schemas-microsoft-com:office:word" xmlns:w="http://schemas.openxmlformats.org/wordprocessingml/2006/main" xmlns:w14="http://schemas.microsoft.com/office/word/2010/wordml" xmlns:w15="http://schemas.microsoft.com/office/word/2012/wordml" xmlns:w16se="http://schemas.microsoft.com/office/word/2015/wordml/symex" xmlns:wpg="http://schemas.microsoft.com/office/word/2010/wordprocessingGroup" xmlns:wpi="http://schemas.microsoft.com/office/word/2010/wordprocessingInk" xmlns:wne="http://schemas.microsoft.com/office/word/2006/wordml" xmlns:wps="http://schemas.microsoft.com/office/word/2010/wordprocessingShape" mc:Ignorable="w14 w15 w16se wp14">
+<w:numbering xmlns:wpc="http://schemas.microsoft.com/office/word/2010/wordprocessingCanvas" xmlns:cx="http://schemas.microsoft.com/office/drawing/2014/chartex" xmlns:cx1="http://schemas.microsoft.com/office/drawing/2015/9/8/chartex" xmlns:cx2="http://schemas.microsoft.com/office/drawing/2015/10/21/chartex" xmlns:cx3="http://schemas.microsoft.com/office/drawing/2016/5/9/chartex" xmlns:cx4="http://schemas.microsoft.com/office/drawing/2016/5/10/chartex" xmlns:cx5="http://schemas.microsoft.com/office/drawing/2016/5/11/chartex" xmlns:cx6="http://schemas.microsoft.com/office/drawing/2016/5/12/chartex" xmlns:cx7="http://schemas.microsoft.com/office/drawing/2016/5/13/chartex" xmlns:cx8="http://schemas.microsoft.com/office/drawing/2016/5/14/chartex" xmlns:mc="http://schemas.openxmlformats.org/markup-compatibility/2006" xmlns:aink="http://schemas.microsoft.com/office/drawing/2016/ink" xmlns:am3d="http://schemas.microsoft.com/office/drawing/2017/model3d" xmlns:o="urn:schemas-microsoft-com:office:office" xmlns:r="http://schemas.openxmlformats.org/officeDocument/2006/relationships" xmlns:m="http://schemas.openxmlformats.org/officeDocument/2006/math" xmlns:v="urn:schemas-microsoft-com:vml" xmlns:wp14="http://schemas.microsoft.com/office/word/2010/wordprocessingDrawing" xmlns:wp="http://schemas.openxmlformats.org/drawingml/2006/wordprocessingDrawing" xmlns:w10="urn:schemas-microsoft-com:office:word" xmlns:w="http://schemas.openxmlformats.org/wordprocessingml/2006/main" xmlns:w14="http://schemas.microsoft.com/office/word/2010/wordml" xmlns:w15="http://schemas.microsoft.com/office/word/2012/wordml" xmlns:w16cid="http://schemas.microsoft.com/office/word/2016/wordml/cid" xmlns:w16se="http://schemas.microsoft.com/office/word/2015/wordml/symex" xmlns:wpg="http://schemas.microsoft.com/office/word/2010/wordprocessingGroup" xmlns:wpi="http://schemas.microsoft.com/office/word/2010/wordprocessingInk" xmlns:wne="http://schemas.microsoft.com/office/word/2006/wordml" xmlns:wps="http://schemas.microsoft.com/office/word/2010/wordprocessingShape" mc:Ignorable="w14 w15 w16se w16cid wp14">
   <w:abstractNum w:abstractNumId="0" w15:restartNumberingAfterBreak="0">
     <w:nsid w:val="03614127"/>
     <w:multiLevelType w:val="hybridMultilevel"/>
@@ -4536,7 +4637,7 @@
 </file>
 
 <file path=word/styles.xml><?xml version="1.0" encoding="utf-8"?>
-<w:styles xmlns:mc="http://schemas.openxmlformats.org/markup-compatibility/2006" xmlns:r="http://schemas.openxmlformats.org/officeDocument/2006/relationships" xmlns:w="http://schemas.openxmlformats.org/wordprocessingml/2006/main" xmlns:w14="http://schemas.microsoft.com/office/word/2010/wordml" xmlns:w15="http://schemas.microsoft.com/office/word/2012/wordml" xmlns:w16se="http://schemas.microsoft.com/office/word/2015/wordml/symex" mc:Ignorable="w14 w15 w16se">
+<w:styles xmlns:mc="http://schemas.openxmlformats.org/markup-compatibility/2006" xmlns:r="http://schemas.openxmlformats.org/officeDocument/2006/relationships" xmlns:w="http://schemas.openxmlformats.org/wordprocessingml/2006/main" xmlns:w14="http://schemas.microsoft.com/office/word/2010/wordml" xmlns:w15="http://schemas.microsoft.com/office/word/2012/wordml" xmlns:w16cid="http://schemas.microsoft.com/office/word/2016/wordml/cid" xmlns:w16se="http://schemas.microsoft.com/office/word/2015/wordml/symex" mc:Ignorable="w14 w15 w16se w16cid">
   <w:docDefaults>
     <w:rPrDefault>
       <w:rPr>
@@ -4552,7 +4653,7 @@
       </w:pPr>
     </w:pPrDefault>
   </w:docDefaults>
-  <w:latentStyles w:defLockedState="0" w:defUIPriority="99" w:defSemiHidden="0" w:defUnhideWhenUsed="0" w:defQFormat="0" w:count="374">
+  <w:latentStyles w:defLockedState="0" w:defUIPriority="99" w:defSemiHidden="0" w:defUnhideWhenUsed="0" w:defQFormat="0" w:count="375">
     <w:lsdException w:name="Normal" w:uiPriority="0" w:qFormat="1"/>
     <w:lsdException w:name="heading 1" w:uiPriority="9" w:qFormat="1"/>
     <w:lsdException w:name="heading 2" w:semiHidden="1" w:uiPriority="9" w:unhideWhenUsed="1" w:qFormat="1"/>
@@ -4658,7 +4759,6 @@
     <w:lsdException w:name="HTML Sample" w:semiHidden="1" w:unhideWhenUsed="1"/>
     <w:lsdException w:name="HTML Typewriter" w:semiHidden="1" w:unhideWhenUsed="1"/>
     <w:lsdException w:name="HTML Variable" w:semiHidden="1" w:unhideWhenUsed="1"/>
-    <w:lsdException w:name="Normal Table" w:semiHidden="1" w:unhideWhenUsed="1"/>
     <w:lsdException w:name="annotation subject" w:semiHidden="1" w:unhideWhenUsed="1"/>
     <w:lsdException w:name="No List" w:semiHidden="1" w:unhideWhenUsed="1"/>
     <w:lsdException w:name="Outline List 1" w:semiHidden="1" w:unhideWhenUsed="1"/>
@@ -4705,10 +4805,8 @@
     <w:lsdException w:name="Table Subtle 2" w:semiHidden="1" w:unhideWhenUsed="1"/>
     <w:lsdException w:name="Table Web 1" w:semiHidden="1" w:unhideWhenUsed="1"/>
     <w:lsdException w:name="Table Web 2" w:semiHidden="1" w:unhideWhenUsed="1"/>
-    <w:lsdException w:name="Table Web 3" w:semiHidden="1" w:unhideWhenUsed="1"/>
     <w:lsdException w:name="Balloon Text" w:semiHidden="1" w:unhideWhenUsed="1"/>
     <w:lsdException w:name="Table Grid" w:uiPriority="39"/>
-    <w:lsdException w:name="Table Theme" w:semiHidden="1" w:unhideWhenUsed="1"/>
     <w:lsdException w:name="Placeholder Text" w:semiHidden="1"/>
     <w:lsdException w:name="No Spacing" w:uiPriority="1" w:qFormat="1"/>
     <w:lsdException w:name="Light Shading" w:uiPriority="60"/>
@@ -4927,6 +5025,7 @@
     <w:lsdException w:name="Mention" w:semiHidden="1" w:unhideWhenUsed="1"/>
     <w:lsdException w:name="Smart Hyperlink" w:semiHidden="1" w:unhideWhenUsed="1"/>
     <w:lsdException w:name="Hashtag" w:semiHidden="1" w:unhideWhenUsed="1"/>
+    <w:lsdException w:name="Unresolved Mention" w:semiHidden="1" w:unhideWhenUsed="1"/>
   </w:latentStyles>
   <w:style w:type="paragraph" w:default="1" w:styleId="Normal">
     <w:name w:val="Normal"/>
@@ -5260,8 +5359,8 @@
       </w:tcPr>
     </w:tblStylePr>
   </w:style>
-  <w:style w:type="character" w:customStyle="1" w:styleId="UnresolvedMention">
-    <w:name w:val="Unresolved Mention"/>
+  <w:style w:type="character" w:customStyle="1" w:styleId="UnresolvedMention1">
+    <w:name w:val="Unresolved Mention1"/>
     <w:basedOn w:val="DefaultParagraphFont"/>
     <w:uiPriority w:val="99"/>
     <w:semiHidden/>

</xml_diff>